<commit_message>
Code review for XDK samples
</commit_message>
<xml_diff>
--- a/XDKSamples/Graphics/SimplePBR12_Xbox/Readme.docx
+++ b/XDKSamples/Graphics/SimplePBR12_Xbox/Readme.docx
@@ -186,9 +186,13 @@
           <w:sz w:val="20"/>
           <w:szCs w:val="22"/>
         </w:rPr>
-        <w:t>This sample is compatible with the Windows 10 April 2018 Update SDK (17134)</w:t>
-      </w:r>
-      <w:r>
+        <w:t>This sample is compatible with the Windows 10 October 2018 Update SDK (17763)</w:t>
+      </w:r>
+    </w:p>
+    <w:p>
+      <w:pPr>
+        <w:pStyle w:val="Heading1"/>
+        <w:spacing w:before="0"/>
         <w:rPr>
           <w:rFonts w:eastAsiaTheme="minorHAnsi" w:cs="Times New Roman"/>
           <w:i/>
@@ -196,8 +200,7 @@
           <w:sz w:val="20"/>
           <w:szCs w:val="22"/>
         </w:rPr>
-        <w:t xml:space="preserve"> </w:t>
-      </w:r>
+      </w:pPr>
       <w:bookmarkStart w:id="0" w:name="_GoBack"/>
       <w:bookmarkEnd w:id="0"/>
       <w:r>
@@ -5608,6 +5611,7 @@
     <w:lsdException w:name="HTML Sample" w:semiHidden="1" w:unhideWhenUsed="1"/>
     <w:lsdException w:name="HTML Typewriter" w:semiHidden="1" w:unhideWhenUsed="1"/>
     <w:lsdException w:name="HTML Variable" w:semiHidden="1" w:unhideWhenUsed="1"/>
+    <w:lsdException w:name="Normal Table" w:semiHidden="1" w:unhideWhenUsed="1"/>
     <w:lsdException w:name="annotation subject" w:semiHidden="1" w:unhideWhenUsed="1"/>
     <w:lsdException w:name="No List" w:semiHidden="1" w:unhideWhenUsed="1"/>
     <w:lsdException w:name="Outline List 1" w:semiHidden="1" w:unhideWhenUsed="1"/>
@@ -5651,8 +5655,10 @@
     <w:lsdException w:name="Table Elegant" w:semiHidden="1" w:unhideWhenUsed="1"/>
     <w:lsdException w:name="Table Professional" w:semiHidden="1" w:unhideWhenUsed="1"/>
     <w:lsdException w:name="Table Subtle 1" w:semiHidden="1" w:unhideWhenUsed="1"/>
+    <w:lsdException w:name="Table Subtle 2" w:semiHidden="1" w:unhideWhenUsed="1"/>
     <w:lsdException w:name="Table Web 1" w:semiHidden="1" w:unhideWhenUsed="1"/>
     <w:lsdException w:name="Table Web 2" w:semiHidden="1" w:unhideWhenUsed="1"/>
+    <w:lsdException w:name="Table Web 3" w:semiHidden="1" w:unhideWhenUsed="1"/>
     <w:lsdException w:name="Balloon Text" w:semiHidden="1" w:unhideWhenUsed="1"/>
     <w:lsdException w:name="Table Grid" w:uiPriority="39"/>
     <w:lsdException w:name="Table Theme" w:semiHidden="1" w:unhideWhenUsed="1"/>

</xml_diff>